<commit_message>
messing with tree parsing
</commit_message>
<xml_diff>
--- a/FrlUtils.Tests/TestData/sectionWithHeadAndTail.docx
+++ b/FrlUtils.Tests/TestData/sectionWithHeadAndTail.docx
@@ -50,6 +50,19 @@
       </w:r>
       <w:bookmarkEnd w:id="0"/>
       <w:bookmarkEnd w:id="1"/>
+    </w:p>
+    <w:p>
+      <w:pPr>
+        <w:pStyle w:val="LV2"/>
+        <w:numPr>
+          <w:ilvl w:val="0"/>
+          <w:numId w:val="0"/>
+        </w:numPr>
+        <w:ind w:left="1418"/>
+      </w:pPr>
+      <w:r>
+        <w:t>another para.</w:t>
+      </w:r>
     </w:p>
     <w:p>
       <w:pPr>

</xml_diff>